<commit_message>
Email on Tips to Staff
Could have added something on WIN+SHIFT+S screen snipping
And WIN+V for memory paste.
</commit_message>
<xml_diff>
--- a/All Staff Email Merge/Some Tips.docx
+++ b/All Staff Email Merge/Some Tips.docx
@@ -4,37 +4,465 @@
   <w:body>
     <w:p>
       <w:r>
-        <w:t xml:space="preserve">Hey </w:t>
-      </w:r>
-      <w:fldSimple w:instr=" MERGEFIELD DisplayName ">
-        <w:r>
-          <w:rPr>
-            <w:noProof/>
-          </w:rPr>
-          <w:t>«DisplayName»</w:t>
-        </w:r>
-      </w:fldSimple>
+        <w:t>Hi</w:t>
+      </w:r>
+      <w:r>
+        <w:t xml:space="preserve"> </w:t>
+      </w:r>
+      <w:r>
+        <w:fldChar w:fldCharType="begin"/>
+      </w:r>
+      <w:r>
+        <w:instrText xml:space="preserve"> MERGEFIELD DisplayName </w:instrText>
+      </w:r>
+      <w:r>
+        <w:fldChar w:fldCharType="separate"/>
+      </w:r>
+      <w:r>
+        <w:rPr>
+          <w:noProof/>
+        </w:rPr>
+        <w:t>Christina Fangman</w:t>
+      </w:r>
+      <w:r>
+        <w:rPr>
+          <w:noProof/>
+        </w:rPr>
+        <w:fldChar w:fldCharType="end"/>
+      </w:r>
       <w:r>
         <w:t>,</w:t>
       </w:r>
     </w:p>
     <w:p>
       <w:r>
-        <w:t>Here some tips / reminders to get you off to a good start on Trimester 3!</w:t>
-      </w:r>
-    </w:p>
-    <w:p>
-      <w:r>
-        <w:t xml:space="preserve">Paystubs:  </w:t>
+        <w:t xml:space="preserve">Here some tips / reminders </w:t>
+      </w:r>
+      <w:r>
+        <w:t xml:space="preserve">as you begin </w:t>
+      </w:r>
+      <w:r>
+        <w:t>Trimester 3!</w:t>
+      </w:r>
+    </w:p>
+    <w:p>
+      <w:pPr>
+        <w:pStyle w:val="Heading1"/>
+      </w:pPr>
+      <w:r>
+        <w:t>Paystubs</w:t>
+      </w:r>
+      <w:r>
+        <w:t xml:space="preserve"> Short Link</w:t>
+      </w:r>
+      <w:r>
+        <w:t xml:space="preserve">:  </w:t>
+      </w:r>
+    </w:p>
+    <w:p>
+      <w:r>
+        <w:t xml:space="preserve">Always a good idea to stay on top of your paystubs.  Here’s a short link </w:t>
+      </w:r>
+      <w:r>
+        <w:t xml:space="preserve">(you </w:t>
+      </w:r>
+      <w:proofErr w:type="gramStart"/>
+      <w:r>
+        <w:t>have to</w:t>
+      </w:r>
+      <w:proofErr w:type="gramEnd"/>
+      <w:r>
+        <w:t xml:space="preserve"> sign in) </w:t>
+      </w:r>
+      <w:r>
+        <w:t xml:space="preserve">to make it easy:  </w:t>
       </w:r>
       <w:hyperlink r:id="rId4" w:history="1">
         <w:r>
           <w:rPr>
             <w:rStyle w:val="Hyperlink"/>
           </w:rPr>
-          <w:t>http://psd1.us/paystubs</w:t>
+          <w:t>http://p</w:t>
+        </w:r>
+        <w:r>
+          <w:rPr>
+            <w:rStyle w:val="Hyperlink"/>
+          </w:rPr>
+          <w:t>s</w:t>
+        </w:r>
+        <w:r>
+          <w:rPr>
+            <w:rStyle w:val="Hyperlink"/>
+          </w:rPr>
+          <w:t>d1.us/paystubs</w:t>
         </w:r>
       </w:hyperlink>
+    </w:p>
+    <w:p>
+      <w:pPr>
+        <w:pStyle w:val="Heading1"/>
+      </w:pPr>
+      <w:r>
+        <w:t>Creating Seating Charts?</w:t>
+      </w:r>
+    </w:p>
+    <w:p>
+      <w:r>
+        <w:t>You can copy the format of one of your seating charts for one of your rooms or room layouts to your other classes.  Here are some steps</w:t>
+      </w:r>
+      <w:r>
+        <w:t xml:space="preserve"> </w:t>
+      </w:r>
+      <w:r>
+        <w:t xml:space="preserve">(5 min video) to copy a seating chart layout from one class to another.  </w:t>
+      </w:r>
+      <w:hyperlink r:id="rId5" w:history="1">
+        <w:r>
+          <w:rPr>
+            <w:rStyle w:val="Hyperlink"/>
+          </w:rPr>
+          <w:t>http://somup.com/c3eqqrTHEi</w:t>
+        </w:r>
+      </w:hyperlink>
+      <w:r>
+        <w:t xml:space="preserve"> </w:t>
+      </w:r>
+    </w:p>
+    <w:p>
+      <w:pPr>
+        <w:pStyle w:val="Heading1"/>
+      </w:pPr>
+      <w:r>
+        <w:t>You Can Do Lesson Planning / COI in Excel:</w:t>
+      </w:r>
+    </w:p>
+    <w:p>
+      <w:r>
+        <w:t>I built a spreadsheet that keeps track of holidays, early release and weekends.  I can copy and paste my plan into one worksheet in this file and then a COI is automatically created on a second worksheet.  Want to check mine out?  (</w:t>
+      </w:r>
+      <w:hyperlink r:id="rId6" w:history="1">
+        <w:r>
+          <w:rPr>
+            <w:rStyle w:val="Hyperlink"/>
+          </w:rPr>
+          <w:t>Read-Only link</w:t>
+        </w:r>
+      </w:hyperlink>
+      <w:r>
+        <w:t xml:space="preserve">, download a copy if you want to use it.)  </w:t>
+      </w:r>
+    </w:p>
+    <w:p>
+      <w:pPr>
+        <w:pStyle w:val="Heading1"/>
+      </w:pPr>
+      <w:r>
+        <w:t xml:space="preserve">You </w:t>
+      </w:r>
+      <w:r>
+        <w:t xml:space="preserve">Can </w:t>
+      </w:r>
+      <w:r>
+        <w:t xml:space="preserve">Email Your Whole Class </w:t>
+      </w:r>
+      <w:proofErr w:type="gramStart"/>
+      <w:r>
+        <w:t>At</w:t>
+      </w:r>
+      <w:proofErr w:type="gramEnd"/>
+      <w:r>
+        <w:t xml:space="preserve"> Once: </w:t>
+      </w:r>
+    </w:p>
+    <w:p>
+      <w:r>
+        <w:t xml:space="preserve">If you look at your classes in </w:t>
+      </w:r>
+      <w:proofErr w:type="spellStart"/>
+      <w:r>
+        <w:t>PowerTeacher</w:t>
+      </w:r>
+      <w:proofErr w:type="spellEnd"/>
+      <w:r>
+        <w:t xml:space="preserve"> Pro, each one has a </w:t>
+      </w:r>
+      <w:proofErr w:type="spellStart"/>
+      <w:r>
+        <w:t>SectionID</w:t>
+      </w:r>
+      <w:proofErr w:type="spellEnd"/>
+      <w:r>
+        <w:t xml:space="preserve">, knowing </w:t>
+      </w:r>
+      <w:proofErr w:type="gramStart"/>
+      <w:r>
+        <w:t>that,</w:t>
+      </w:r>
+      <w:proofErr w:type="gramEnd"/>
+      <w:r>
+        <w:t xml:space="preserve"> you can build an email address you can use to email all the students in you class with one email address.</w:t>
+      </w:r>
+      <w:r>
+        <w:t xml:space="preserve">  Here’s the email address I will use to communicate with my 2</w:t>
+      </w:r>
+      <w:r>
+        <w:rPr>
+          <w:vertAlign w:val="superscript"/>
+        </w:rPr>
+        <w:t>nd</w:t>
+      </w:r>
+      <w:r>
+        <w:t xml:space="preserve"> Period this trimester.</w:t>
+      </w:r>
+    </w:p>
+    <w:p>
+      <w:r>
+        <w:rPr>
+          <w:noProof/>
+        </w:rPr>
+        <w:drawing>
+          <wp:inline distT="0" distB="0" distL="0" distR="0" wp14:anchorId="593C7A36" wp14:editId="002949E7">
+            <wp:extent cx="5219048" cy="1514286"/>
+            <wp:effectExtent l="0" t="0" r="1270" b="0"/>
+            <wp:docPr id="1" name="Picture 1" descr="Graphical user interface, text, application, chat or text message&#10;&#10;Description automatically generated"/>
+            <wp:cNvGraphicFramePr>
+              <a:graphicFrameLocks xmlns:a="http://schemas.openxmlformats.org/drawingml/2006/main" noChangeAspect="1"/>
+            </wp:cNvGraphicFramePr>
+            <a:graphic xmlns:a="http://schemas.openxmlformats.org/drawingml/2006/main">
+              <a:graphicData uri="http://schemas.openxmlformats.org/drawingml/2006/picture">
+                <pic:pic xmlns:pic="http://schemas.openxmlformats.org/drawingml/2006/picture">
+                  <pic:nvPicPr>
+                    <pic:cNvPr id="1" name="Picture 1" descr="Graphical user interface, text, application, chat or text message&#10;&#10;Description automatically generated"/>
+                    <pic:cNvPicPr/>
+                  </pic:nvPicPr>
+                  <pic:blipFill>
+                    <a:blip r:embed="rId7"/>
+                    <a:stretch>
+                      <a:fillRect/>
+                    </a:stretch>
+                  </pic:blipFill>
+                  <pic:spPr>
+                    <a:xfrm>
+                      <a:off x="0" y="0"/>
+                      <a:ext cx="5219048" cy="1514286"/>
+                    </a:xfrm>
+                    <a:prstGeom prst="rect">
+                      <a:avLst/>
+                    </a:prstGeom>
+                  </pic:spPr>
+                </pic:pic>
+              </a:graphicData>
+            </a:graphic>
+          </wp:inline>
+        </w:drawing>
+      </w:r>
+    </w:p>
+    <w:p>
+      <w:pPr>
+        <w:pStyle w:val="Heading1"/>
+      </w:pPr>
+      <w:r>
+        <w:t>Ever Tried Communication Colors</w:t>
+      </w:r>
+      <w:r>
+        <w:t>™</w:t>
+      </w:r>
+      <w:r>
+        <w:t>?</w:t>
+      </w:r>
+    </w:p>
+    <w:p>
+      <w:r>
+        <w:t xml:space="preserve">For the past couple of trimesters, I’ve been using Communication Colors to help students recognize differences between them *and* their teachers </w:t>
+      </w:r>
+      <w:r>
+        <w:t xml:space="preserve">especially </w:t>
+      </w:r>
+      <w:r>
+        <w:t>when it comes to personality</w:t>
+      </w:r>
+      <w:r>
+        <w:t xml:space="preserve"> and communication</w:t>
+      </w:r>
+      <w:r>
+        <w:t xml:space="preserve"> styles.  If you’d like to </w:t>
+      </w:r>
+      <w:proofErr w:type="gramStart"/>
+      <w:r>
+        <w:t>take a look</w:t>
+      </w:r>
+      <w:proofErr w:type="gramEnd"/>
+      <w:r>
+        <w:t>,</w:t>
+      </w:r>
+      <w:r>
+        <w:t xml:space="preserve"> I have a Microsoft Form that you can duplicate for your classes, a spreadsheet that helps you </w:t>
+      </w:r>
+      <w:r>
+        <w:t xml:space="preserve">analyze the results, and an email merge Word document to send them all their results.  You can try it out at </w:t>
+      </w:r>
+      <w:hyperlink r:id="rId8" w:history="1">
+        <w:r>
+          <w:rPr>
+            <w:rStyle w:val="Hyperlink"/>
+          </w:rPr>
+          <w:t>http://tiny.cc/colorssurvey</w:t>
+        </w:r>
+      </w:hyperlink>
+      <w:r>
+        <w:t xml:space="preserve"> </w:t>
+      </w:r>
+    </w:p>
+    <w:p>
+      <w:pPr>
+        <w:pStyle w:val="Heading1"/>
+      </w:pPr>
+      <w:r>
+        <w:t>What’s an Email Merge?</w:t>
+      </w:r>
+    </w:p>
+    <w:p>
+      <w:r>
+        <w:t xml:space="preserve">Using Word, </w:t>
+      </w:r>
+      <w:proofErr w:type="gramStart"/>
+      <w:r>
+        <w:t>Outlook</w:t>
+      </w:r>
+      <w:proofErr w:type="gramEnd"/>
+      <w:r>
+        <w:t xml:space="preserve"> and a list of student email addresses, you can send personalized emails individually to any </w:t>
+      </w:r>
+      <w:r>
+        <w:t>list of email addresses</w:t>
+      </w:r>
+      <w:r>
+        <w:t>.</w:t>
+      </w:r>
+      <w:r>
+        <w:t xml:space="preserve">  (Hint:  that’s how I sent you this email!)</w:t>
+      </w:r>
+      <w:r>
+        <w:t xml:space="preserve">  I’ve </w:t>
+      </w:r>
+      <w:r>
+        <w:t xml:space="preserve">also </w:t>
+      </w:r>
+      <w:r>
+        <w:t xml:space="preserve">done this for some clubs in the past, but you can do it too, </w:t>
+      </w:r>
+      <w:hyperlink r:id="rId9" w:history="1">
+        <w:r>
+          <w:rPr>
+            <w:rStyle w:val="Hyperlink"/>
+          </w:rPr>
+          <w:t>here’s a folder with email lists</w:t>
+        </w:r>
+      </w:hyperlink>
+      <w:r>
+        <w:t xml:space="preserve"> for all PHS students and by grade level.</w:t>
+      </w:r>
+    </w:p>
+    <w:p>
+      <w:pPr>
+        <w:pStyle w:val="Heading1"/>
+      </w:pPr>
+      <w:r>
+        <w:lastRenderedPageBreak/>
+        <w:t>Check Out More Technology Tips on TechTips</w:t>
+      </w:r>
+    </w:p>
+    <w:p>
+      <w:r>
+        <w:t xml:space="preserve">There’s a district-wide technology tips email group called TechTips, a few of us send regular information that we hope makes you more productive.  You can join it by going to </w:t>
+      </w:r>
+      <w:hyperlink r:id="rId10" w:history="1">
+        <w:r>
+          <w:rPr>
+            <w:rStyle w:val="Hyperlink"/>
+          </w:rPr>
+          <w:t>http://psd1.us/techtips</w:t>
+        </w:r>
+      </w:hyperlink>
+      <w:r>
+        <w:t xml:space="preserve"> and clicking Join button.  And if you want to “binge” tips you can check out the archive of tips by clicking Email and then “See all emails”.</w:t>
+      </w:r>
+    </w:p>
+    <w:p>
+      <w:pPr>
+        <w:pStyle w:val="Heading1"/>
+      </w:pPr>
+      <w:r>
+        <w:t>Have you Checked Your Junk Email Folder Lately?</w:t>
+      </w:r>
+    </w:p>
+    <w:p>
+      <w:r>
+        <w:t>You might be surprised to see what’s in your Junk Email folder right now, especially if you haven’t checked it in a while.</w:t>
+      </w:r>
+      <w:r>
+        <w:t xml:space="preserve">  You probably ought to check it </w:t>
+      </w:r>
+      <w:proofErr w:type="gramStart"/>
+      <w:r>
+        <w:t>fairly often</w:t>
+      </w:r>
+      <w:proofErr w:type="gramEnd"/>
+      <w:r>
+        <w:t>.  To get something out of Junk Email folder select the good email and then click “Not Junk”</w:t>
+      </w:r>
+    </w:p>
+    <w:p>
+      <w:r>
+        <w:object w:dxaOrig="6675" w:dyaOrig="2670" w14:anchorId="63D12EC1">
+          <v:shapetype id="_x0000_t75" coordsize="21600,21600" o:spt="75" o:preferrelative="t" path="m@4@5l@4@11@9@11@9@5xe" filled="f" stroked="f">
+            <v:stroke joinstyle="miter"/>
+            <v:formulas>
+              <v:f eqn="if lineDrawn pixelLineWidth 0"/>
+              <v:f eqn="sum @0 1 0"/>
+              <v:f eqn="sum 0 0 @1"/>
+              <v:f eqn="prod @2 1 2"/>
+              <v:f eqn="prod @3 21600 pixelWidth"/>
+              <v:f eqn="prod @3 21600 pixelHeight"/>
+              <v:f eqn="sum @0 0 1"/>
+              <v:f eqn="prod @6 1 2"/>
+              <v:f eqn="prod @7 21600 pixelWidth"/>
+              <v:f eqn="sum @8 21600 0"/>
+              <v:f eqn="prod @7 21600 pixelHeight"/>
+              <v:f eqn="sum @10 21600 0"/>
+            </v:formulas>
+            <v:path o:extrusionok="f" gradientshapeok="t" o:connecttype="rect"/>
+            <o:lock v:ext="edit" aspectratio="t"/>
+          </v:shapetype>
+          <v:shape id="_x0000_i1025" type="#_x0000_t75" style="width:333.75pt;height:133.5pt" o:ole="">
+            <v:imagedata r:id="rId11" o:title=""/>
+          </v:shape>
+          <o:OLEObject Type="Embed" ProgID="Paint.Picture" ShapeID="_x0000_i1025" DrawAspect="Content" ObjectID="_1709199759" r:id="rId12"/>
+        </w:object>
+      </w:r>
+      <w:r>
+        <w:t xml:space="preserve">  </w:t>
+      </w:r>
+    </w:p>
+    <w:p>
+      <w:r>
+        <w:t>Have a great T3!</w:t>
+      </w:r>
+      <w:r>
+        <w:br/>
+        <w:t>Weisenfeld</w:t>
+      </w:r>
+    </w:p>
+    <w:p>
+      <w:r>
+        <w:t xml:space="preserve">P.S.  You can always shoot me an email if you have </w:t>
+      </w:r>
+      <w:r>
+        <w:t>any</w:t>
+      </w:r>
+      <w:r>
+        <w:t xml:space="preserve"> tech issues or questions.</w:t>
+      </w:r>
     </w:p>
     <w:p/>
     <w:sectPr>
@@ -446,6 +874,27 @@
     <w:name w:val="Normal"/>
     <w:qFormat/>
   </w:style>
+  <w:style w:type="paragraph" w:styleId="Heading1">
+    <w:name w:val="heading 1"/>
+    <w:basedOn w:val="Normal"/>
+    <w:next w:val="Normal"/>
+    <w:link w:val="Heading1Char"/>
+    <w:uiPriority w:val="9"/>
+    <w:qFormat/>
+    <w:rsid w:val="007D5F03"/>
+    <w:pPr>
+      <w:keepNext/>
+      <w:keepLines/>
+      <w:spacing w:before="240" w:after="0"/>
+      <w:outlineLvl w:val="0"/>
+    </w:pPr>
+    <w:rPr>
+      <w:rFonts w:asciiTheme="majorHAnsi" w:eastAsiaTheme="majorEastAsia" w:hAnsiTheme="majorHAnsi" w:cstheme="majorBidi"/>
+      <w:color w:val="2F5496" w:themeColor="accent1" w:themeShade="BF"/>
+      <w:sz w:val="32"/>
+      <w:szCs w:val="32"/>
+    </w:rPr>
+  </w:style>
   <w:style w:type="character" w:default="1" w:styleId="DefaultParagraphFont">
     <w:name w:val="Default Paragraph Font"/>
     <w:uiPriority w:val="1"/>
@@ -494,6 +943,31 @@
     <w:rPr>
       <w:color w:val="605E5C"/>
       <w:shd w:val="clear" w:color="auto" w:fill="E1DFDD"/>
+    </w:rPr>
+  </w:style>
+  <w:style w:type="character" w:customStyle="1" w:styleId="Heading1Char">
+    <w:name w:val="Heading 1 Char"/>
+    <w:basedOn w:val="DefaultParagraphFont"/>
+    <w:link w:val="Heading1"/>
+    <w:uiPriority w:val="9"/>
+    <w:rsid w:val="007D5F03"/>
+    <w:rPr>
+      <w:rFonts w:asciiTheme="majorHAnsi" w:eastAsiaTheme="majorEastAsia" w:hAnsiTheme="majorHAnsi" w:cstheme="majorBidi"/>
+      <w:color w:val="2F5496" w:themeColor="accent1" w:themeShade="BF"/>
+      <w:sz w:val="32"/>
+      <w:szCs w:val="32"/>
+    </w:rPr>
+  </w:style>
+  <w:style w:type="character" w:styleId="FollowedHyperlink">
+    <w:name w:val="FollowedHyperlink"/>
+    <w:basedOn w:val="DefaultParagraphFont"/>
+    <w:uiPriority w:val="99"/>
+    <w:semiHidden/>
+    <w:unhideWhenUsed/>
+    <w:rsid w:val="007A7C37"/>
+    <w:rPr>
+      <w:color w:val="954F72" w:themeColor="followedHyperlink"/>
+      <w:u w:val="single"/>
     </w:rPr>
   </w:style>
 </w:styles>

</xml_diff>